<commit_message>
Updated game rules and added .gitignore
</commit_message>
<xml_diff>
--- a/La Famiglia Spagetti.docx
+++ b/La Famiglia Spagetti.docx
@@ -6,151 +6,177 @@
       <w:pPr>
         <w:pStyle w:val="Title"/>
         <w:spacing w:before="240" w:after="120"/>
-        <w:jc w:val="center"/>
-        <w:rPr/>
-      </w:pPr>
-      <w:r>
-        <w:rPr/>
+        <w:rPr>
+          <w:rFonts w:ascii="Verdana" w:hAnsi="Verdana"/>
+          <w:sz w:val="40"/>
+          <w:szCs w:val="40"/>
+        </w:rPr>
+      </w:pPr>
+      <w:r>
+        <w:rPr>
+          <w:rFonts w:ascii="Verdana" w:hAnsi="Verdana"/>
+          <w:sz w:val="40"/>
+          <w:szCs w:val="40"/>
+        </w:rPr>
         <w:t xml:space="preserve">La famiglia </w:t>
       </w:r>
       <w:r>
-        <w:rPr/>
+        <w:rPr>
+          <w:rFonts w:ascii="Verdana" w:hAnsi="Verdana"/>
+          <w:sz w:val="40"/>
+          <w:szCs w:val="40"/>
+        </w:rPr>
         <w:t>Lucciano</w:t>
       </w:r>
     </w:p>
     <w:p>
       <w:pPr>
+        <w:pStyle w:val="TextBody"/>
+        <w:numPr>
+          <w:ilvl w:val="0"/>
+          <w:numId w:val="2"/>
+        </w:numPr>
+        <w:spacing w:lineRule="auto" w:line="240" w:before="0" w:after="26"/>
+        <w:rPr/>
+      </w:pPr>
+      <w:r>
+        <w:rPr/>
+        <w:t xml:space="preserve">2 </w:t>
+      </w:r>
+      <w:r>
+        <w:rPr/>
+        <w:t>tot</w:t>
+      </w:r>
+      <w:r>
+        <w:rPr/>
+        <w:t xml:space="preserve"> 4 spelers kunnen het bespelen, </w:t>
+      </w:r>
+    </w:p>
+    <w:p>
+      <w:pPr>
+        <w:pStyle w:val="TextBody"/>
+        <w:numPr>
+          <w:ilvl w:val="0"/>
+          <w:numId w:val="2"/>
+        </w:numPr>
+        <w:spacing w:lineRule="auto" w:line="240" w:before="0" w:after="26"/>
+        <w:rPr/>
+      </w:pPr>
+      <w:r>
+        <w:rPr/>
+        <w:t xml:space="preserve">3 dobbelstenen, </w:t>
+      </w:r>
+    </w:p>
+    <w:p>
+      <w:pPr>
+        <w:pStyle w:val="TextBody"/>
+        <w:numPr>
+          <w:ilvl w:val="0"/>
+          <w:numId w:val="2"/>
+        </w:numPr>
+        <w:spacing w:lineRule="auto" w:line="240" w:before="0" w:after="26"/>
+        <w:rPr/>
+      </w:pPr>
+      <w:r>
+        <w:rPr/>
+        <w:t xml:space="preserve">Gelukskaarten (positief </w:t>
+      </w:r>
+      <w:r>
+        <w:rPr/>
+        <w:t xml:space="preserve">of </w:t>
+      </w:r>
+      <w:r>
+        <w:rPr/>
+        <w:t>negatief) en invloed kaarten,</w:t>
+      </w:r>
+    </w:p>
+    <w:p>
+      <w:pPr>
+        <w:pStyle w:val="TextBody"/>
+        <w:numPr>
+          <w:ilvl w:val="0"/>
+          <w:numId w:val="2"/>
+        </w:numPr>
+        <w:spacing w:lineRule="auto" w:line="240" w:before="0" w:after="26"/>
+        <w:rPr/>
+      </w:pPr>
+      <w:r>
+        <w:rPr/>
+        <w:t>Het spel speelt zich af in Napoli, Itali</w:t>
+      </w:r>
+      <w:r>
+        <w:rPr/>
+        <w:t>ë.</w:t>
+      </w:r>
+      <w:r>
+        <w:rPr/>
+        <w:t xml:space="preserve"> </w:t>
+      </w:r>
+    </w:p>
+    <w:p>
+      <w:pPr>
+        <w:pStyle w:val="TextBody"/>
+        <w:numPr>
+          <w:ilvl w:val="0"/>
+          <w:numId w:val="2"/>
+        </w:numPr>
+        <w:spacing w:lineRule="auto" w:line="240" w:before="0" w:after="26"/>
+        <w:rPr/>
+      </w:pPr>
+      <w:r>
+        <w:rPr/>
+        <w:t>De wijken hebben nummers</w:t>
+      </w:r>
+    </w:p>
+    <w:p>
+      <w:pPr>
+        <w:pStyle w:val="TextBody"/>
+        <w:numPr>
+          <w:ilvl w:val="0"/>
+          <w:numId w:val="2"/>
+        </w:numPr>
+        <w:spacing w:lineRule="auto" w:line="240" w:before="0" w:after="26"/>
+        <w:rPr/>
+      </w:pPr>
+      <w:r>
+        <w:rPr/>
+        <w:t xml:space="preserve">Er zijn twee agenten in totaal, </w:t>
+      </w:r>
+      <w:r>
+        <w:rPr/>
+        <w:t>in de vorm van kaarten.</w:t>
+      </w:r>
+    </w:p>
+    <w:p>
+      <w:pPr>
+        <w:pStyle w:val="TextBody"/>
+        <w:numPr>
+          <w:ilvl w:val="0"/>
+          <w:numId w:val="2"/>
+        </w:numPr>
+        <w:spacing w:lineRule="auto" w:line="240" w:before="0" w:after="26"/>
+        <w:rPr/>
+      </w:pPr>
+      <w:r>
+        <w:rPr/>
+        <w:t>Een gevangenis voor de poppetjes</w:t>
+      </w:r>
+    </w:p>
+    <w:p>
+      <w:pPr>
         <w:pStyle w:val="Normal"/>
-        <w:numPr>
-          <w:ilvl w:val="0"/>
-          <w:numId w:val="2"/>
-        </w:numPr>
-        <w:rPr/>
-      </w:pPr>
-      <w:r>
-        <w:rPr/>
-        <w:t xml:space="preserve">2 </w:t>
-      </w:r>
-      <w:r>
-        <w:rPr/>
-        <w:t>tot</w:t>
-      </w:r>
-      <w:r>
-        <w:rPr/>
-        <w:t xml:space="preserve"> 4 spelers kunnen het bespelen, </w:t>
-      </w:r>
-    </w:p>
-    <w:p>
-      <w:pPr>
-        <w:pStyle w:val="Normal"/>
-        <w:numPr>
-          <w:ilvl w:val="0"/>
-          <w:numId w:val="2"/>
-        </w:numPr>
-        <w:rPr/>
-      </w:pPr>
-      <w:r>
-        <w:rPr/>
-        <w:t xml:space="preserve">3 dobbelstenen, </w:t>
-      </w:r>
-    </w:p>
-    <w:p>
-      <w:pPr>
-        <w:pStyle w:val="Normal"/>
-        <w:numPr>
-          <w:ilvl w:val="0"/>
-          <w:numId w:val="2"/>
-        </w:numPr>
-        <w:rPr/>
-      </w:pPr>
-      <w:r>
-        <w:rPr/>
-        <w:t xml:space="preserve">Gelukskaarten (positief </w:t>
-      </w:r>
-      <w:r>
-        <w:rPr/>
-        <w:t xml:space="preserve">of </w:t>
-      </w:r>
-      <w:r>
-        <w:rPr/>
-        <w:t>negatief) en invloed kaarten,</w:t>
-      </w:r>
-    </w:p>
-    <w:p>
-      <w:pPr>
-        <w:pStyle w:val="Normal"/>
-        <w:numPr>
-          <w:ilvl w:val="0"/>
-          <w:numId w:val="2"/>
-        </w:numPr>
-        <w:rPr/>
-      </w:pPr>
-      <w:r>
-        <w:rPr/>
-        <w:t>Het spel speelt zich af in Napoli, Itali</w:t>
-      </w:r>
-      <w:r>
-        <w:rPr/>
-        <w:t>ë.</w:t>
-      </w:r>
-      <w:r>
-        <w:rPr/>
-        <w:t xml:space="preserve"> </w:t>
-      </w:r>
-    </w:p>
-    <w:p>
-      <w:pPr>
-        <w:pStyle w:val="Normal"/>
-        <w:numPr>
-          <w:ilvl w:val="0"/>
-          <w:numId w:val="2"/>
-        </w:numPr>
-        <w:rPr/>
-      </w:pPr>
-      <w:r>
-        <w:rPr/>
-        <w:t>De wijken hebben nummers</w:t>
-      </w:r>
-    </w:p>
-    <w:p>
-      <w:pPr>
-        <w:pStyle w:val="Normal"/>
-        <w:numPr>
-          <w:ilvl w:val="0"/>
-          <w:numId w:val="2"/>
-        </w:numPr>
-        <w:rPr/>
-      </w:pPr>
-      <w:r>
-        <w:rPr/>
-        <w:t xml:space="preserve">Er zijn twee agenten in totaal, </w:t>
-      </w:r>
-      <w:r>
-        <w:rPr/>
-        <w:t>in de vorm van kaarten.</w:t>
-      </w:r>
-    </w:p>
-    <w:p>
-      <w:pPr>
-        <w:pStyle w:val="Normal"/>
-        <w:numPr>
-          <w:ilvl w:val="0"/>
-          <w:numId w:val="2"/>
-        </w:numPr>
-        <w:rPr/>
-      </w:pPr>
-      <w:r>
-        <w:rPr/>
-        <w:t>Een gevangenis voor de poppetjes</w:t>
-      </w:r>
-    </w:p>
-    <w:p>
-      <w:pPr>
-        <w:pStyle w:val="Normal"/>
-        <w:rPr/>
-      </w:pPr>
-      <w:r>
-        <w:rPr/>
+        <w:rPr>
+          <w:rFonts w:ascii="Verdana" w:hAnsi="Verdana"/>
+          <w:sz w:val="20"/>
+          <w:szCs w:val="20"/>
+        </w:rPr>
+      </w:pPr>
+      <w:r>
+        <w:rPr>
+          <w:rFonts w:ascii="Verdana" w:hAnsi="Verdana"/>
+          <w:sz w:val="20"/>
+          <w:szCs w:val="20"/>
+        </w:rPr>
       </w:r>
     </w:p>
     <w:p>
@@ -169,264 +195,515 @@
     </w:p>
     <w:p>
       <w:pPr>
+        <w:pStyle w:val="TextBody"/>
+        <w:rPr>
+          <w:rFonts w:ascii="Verdana" w:hAnsi="Verdana"/>
+          <w:sz w:val="20"/>
+          <w:szCs w:val="20"/>
+        </w:rPr>
+      </w:pPr>
+      <w:r>
+        <w:rPr>
+          <w:rFonts w:ascii="Verdana" w:hAnsi="Verdana"/>
+          <w:sz w:val="20"/>
+          <w:szCs w:val="20"/>
+        </w:rPr>
+        <w:t xml:space="preserve">Het doel van het spel is; totale overmacht, het veroveren van </w:t>
+      </w:r>
+      <w:r>
+        <w:rPr>
+          <w:rFonts w:ascii="Verdana" w:hAnsi="Verdana"/>
+          <w:sz w:val="20"/>
+          <w:szCs w:val="20"/>
+        </w:rPr>
+        <w:t xml:space="preserve">de meeste </w:t>
+      </w:r>
+      <w:r>
+        <w:rPr>
+          <w:rFonts w:ascii="Verdana" w:hAnsi="Verdana"/>
+          <w:sz w:val="20"/>
+          <w:szCs w:val="20"/>
+        </w:rPr>
+        <w:t>g</w:t>
+      </w:r>
+      <w:r>
+        <w:rPr>
+          <w:rFonts w:ascii="Verdana" w:hAnsi="Verdana"/>
+          <w:sz w:val="20"/>
+          <w:szCs w:val="20"/>
+        </w:rPr>
+        <w:t>ebouwen.</w:t>
+      </w:r>
+    </w:p>
+    <w:p>
+      <w:pPr>
+        <w:pStyle w:val="TextBody"/>
+        <w:numPr>
+          <w:ilvl w:val="0"/>
+          <w:numId w:val="5"/>
+        </w:numPr>
+        <w:spacing w:lineRule="auto" w:line="240"/>
+        <w:ind w:left="709" w:hanging="360"/>
+        <w:rPr>
+          <w:rFonts w:ascii="Verdana" w:hAnsi="Verdana"/>
+          <w:sz w:val="20"/>
+          <w:szCs w:val="20"/>
+        </w:rPr>
+      </w:pPr>
+      <w:r>
+        <w:rPr>
+          <w:rFonts w:ascii="Verdana" w:hAnsi="Verdana"/>
+          <w:sz w:val="20"/>
+          <w:szCs w:val="20"/>
+        </w:rPr>
+        <w:t>Ieder speler begint met 3 poppetjes en 5 punten.</w:t>
+      </w:r>
+    </w:p>
+    <w:p>
+      <w:pPr>
+        <w:pStyle w:val="TextBody"/>
+        <w:numPr>
+          <w:ilvl w:val="0"/>
+          <w:numId w:val="5"/>
+        </w:numPr>
+        <w:spacing w:lineRule="auto" w:line="240"/>
+        <w:ind w:left="709" w:hanging="360"/>
+        <w:rPr>
+          <w:rFonts w:ascii="Verdana" w:hAnsi="Verdana"/>
+          <w:sz w:val="20"/>
+          <w:szCs w:val="20"/>
+        </w:rPr>
+      </w:pPr>
+      <w:r>
+        <w:rPr>
+          <w:rFonts w:ascii="Verdana" w:hAnsi="Verdana"/>
+          <w:sz w:val="20"/>
+          <w:szCs w:val="20"/>
+        </w:rPr>
+        <w:t>Elk huis op het bordspel heeft een bepaalde waarde, mankracht, actiepunten of Soldi.</w:t>
+      </w:r>
+    </w:p>
+    <w:p>
+      <w:pPr>
+        <w:pStyle w:val="TextBody"/>
+        <w:numPr>
+          <w:ilvl w:val="0"/>
+          <w:numId w:val="5"/>
+        </w:numPr>
+        <w:spacing w:lineRule="auto" w:line="240"/>
+        <w:ind w:left="709" w:hanging="360"/>
+        <w:rPr>
+          <w:rFonts w:ascii="Verdana" w:hAnsi="Verdana"/>
+          <w:color w:val="72BF44"/>
+          <w:sz w:val="20"/>
+          <w:szCs w:val="20"/>
+        </w:rPr>
+      </w:pPr>
+      <w:r>
+        <w:rPr>
+          <w:rFonts w:ascii="Verdana" w:hAnsi="Verdana"/>
+          <w:color w:val="72BF44"/>
+          <w:sz w:val="20"/>
+          <w:szCs w:val="20"/>
+        </w:rPr>
+        <w:t>Om een huis te veroveren moet je een gelijk of hoger aantal punten hebben dan op het huis staat aangegeven. Als de punten gelijk zijn mag je maar met één dobbelsteen gooien, als je meer punten hebt, mag je met 2 dobbelstenen gooien.</w:t>
+      </w:r>
+    </w:p>
+    <w:p>
+      <w:pPr>
+        <w:pStyle w:val="TextBody"/>
+        <w:numPr>
+          <w:ilvl w:val="0"/>
+          <w:numId w:val="5"/>
+        </w:numPr>
+        <w:spacing w:lineRule="auto" w:line="240"/>
+        <w:ind w:left="709" w:hanging="360"/>
+        <w:rPr>
+          <w:rFonts w:ascii="Verdana" w:hAnsi="Verdana"/>
+          <w:sz w:val="20"/>
+          <w:szCs w:val="20"/>
+        </w:rPr>
+      </w:pPr>
+      <w:r>
+        <w:rPr>
+          <w:rFonts w:ascii="Verdana" w:hAnsi="Verdana"/>
+          <w:sz w:val="20"/>
+          <w:szCs w:val="20"/>
+        </w:rPr>
+        <w:t xml:space="preserve">Elke vier zetten zal er gedobbeld worden om te beslissen in welke wijk de agenten voor de volgende vier beurten zullen staan, hierna zal er weer gedobbeld worden voor een nieuwe positie. </w:t>
+      </w:r>
+      <w:r>
+        <w:rPr>
+          <w:rFonts w:ascii="Verdana" w:hAnsi="Verdana"/>
+          <w:sz w:val="20"/>
+          <w:szCs w:val="20"/>
+        </w:rPr>
+        <w:t>In de wijk zelf zal de agent willekeurig neergezet worden.</w:t>
+      </w:r>
+      <w:r>
+        <w:rPr>
+          <w:rFonts w:ascii="Verdana" w:hAnsi="Verdana"/>
+          <w:sz w:val="20"/>
+          <w:szCs w:val="20"/>
+        </w:rPr>
+        <w:t xml:space="preserve">Je kan iemand bevrijden </w:t>
+      </w:r>
+      <w:r>
+        <w:rPr>
+          <w:rFonts w:ascii="Verdana" w:hAnsi="Verdana"/>
+          <w:sz w:val="20"/>
+          <w:szCs w:val="20"/>
+        </w:rPr>
+        <w:t>uit de gevangenis</w:t>
+      </w:r>
+      <w:r>
+        <w:rPr>
+          <w:rFonts w:ascii="Verdana" w:hAnsi="Verdana"/>
+          <w:sz w:val="20"/>
+          <w:szCs w:val="20"/>
+        </w:rPr>
+        <w:t xml:space="preserve"> </w:t>
+      </w:r>
+      <w:r>
+        <w:rPr>
+          <w:rFonts w:ascii="Verdana" w:hAnsi="Verdana"/>
+          <w:sz w:val="20"/>
+          <w:szCs w:val="20"/>
+        </w:rPr>
+        <w:t xml:space="preserve">door </w:t>
+      </w:r>
+      <w:r>
+        <w:rPr>
+          <w:rFonts w:ascii="Verdana" w:hAnsi="Verdana"/>
+          <w:sz w:val="20"/>
+          <w:szCs w:val="20"/>
+        </w:rPr>
+        <w:t xml:space="preserve">een gelukskaart te trekken </w:t>
+      </w:r>
+      <w:r>
+        <w:rPr>
+          <w:rFonts w:ascii="Verdana" w:hAnsi="Verdana"/>
+          <w:sz w:val="20"/>
+          <w:szCs w:val="20"/>
+        </w:rPr>
+        <w:t>of een uitbraak te plannen en succesvol uit te voeren.</w:t>
+      </w:r>
+      <w:r>
+        <w:rPr>
+          <w:rFonts w:ascii="Verdana" w:hAnsi="Verdana"/>
+          <w:sz w:val="20"/>
+          <w:szCs w:val="20"/>
+        </w:rPr>
+        <w:t xml:space="preserve">  </w:t>
+      </w:r>
+    </w:p>
+    <w:p>
+      <w:pPr>
+        <w:pStyle w:val="TextBody"/>
+        <w:numPr>
+          <w:ilvl w:val="0"/>
+          <w:numId w:val="4"/>
+        </w:numPr>
+        <w:spacing w:lineRule="auto" w:line="240"/>
+        <w:ind w:left="709" w:hanging="360"/>
+        <w:rPr>
+          <w:rFonts w:ascii="Verdana" w:hAnsi="Verdana"/>
+          <w:sz w:val="20"/>
+          <w:szCs w:val="20"/>
+        </w:rPr>
+      </w:pPr>
+      <w:r>
+        <w:rPr>
+          <w:rFonts w:ascii="Verdana" w:hAnsi="Verdana"/>
+          <w:sz w:val="20"/>
+          <w:szCs w:val="20"/>
+        </w:rPr>
+        <w:t>De valuta dat wordt gebruikt in het spel heet ,Soldi’, en word aangegeven met ,S’.</w:t>
+      </w:r>
+    </w:p>
+    <w:p>
+      <w:pPr>
+        <w:pStyle w:val="TextBody"/>
+        <w:numPr>
+          <w:ilvl w:val="0"/>
+          <w:numId w:val="4"/>
+        </w:numPr>
+        <w:spacing w:lineRule="auto" w:line="240"/>
+        <w:ind w:left="709" w:hanging="360"/>
+        <w:rPr>
+          <w:rFonts w:ascii="Verdana" w:hAnsi="Verdana"/>
+          <w:sz w:val="20"/>
+          <w:szCs w:val="20"/>
+        </w:rPr>
+      </w:pPr>
+      <w:r>
+        <w:rPr>
+          <w:rFonts w:ascii="Verdana" w:hAnsi="Verdana"/>
+          <w:sz w:val="20"/>
+          <w:szCs w:val="20"/>
+        </w:rPr>
+        <w:t>Met Soldi kun je agenten omkopen of extra mankracht inhuren voor één beurt.</w:t>
+      </w:r>
+    </w:p>
+    <w:p>
+      <w:pPr>
+        <w:pStyle w:val="TextBody"/>
+        <w:numPr>
+          <w:ilvl w:val="0"/>
+          <w:numId w:val="4"/>
+        </w:numPr>
+        <w:spacing w:lineRule="auto" w:line="240"/>
+        <w:ind w:left="709" w:hanging="360"/>
+        <w:rPr>
+          <w:rFonts w:ascii="Verdana" w:hAnsi="Verdana"/>
+          <w:sz w:val="20"/>
+          <w:szCs w:val="20"/>
+        </w:rPr>
+      </w:pPr>
+      <w:r>
+        <w:rPr>
+          <w:rFonts w:ascii="Verdana" w:hAnsi="Verdana"/>
+          <w:color w:val="CE181E"/>
+          <w:sz w:val="20"/>
+          <w:szCs w:val="20"/>
+        </w:rPr>
+        <w:t xml:space="preserve">Het bewegen met je poppetje per plek, krijg je een actie punt (je kan niet opsparen, er is een </w:t>
+      </w:r>
+      <w:r>
+        <w:rPr>
+          <w:rFonts w:ascii="Verdana" w:hAnsi="Verdana"/>
+          <w:color w:val="CE181E"/>
+          <w:sz w:val="20"/>
+          <w:szCs w:val="20"/>
+        </w:rPr>
+        <w:t>l</w:t>
+      </w:r>
+      <w:r>
+        <w:rPr>
+          <w:rFonts w:ascii="Verdana" w:hAnsi="Verdana"/>
+          <w:color w:val="CE181E"/>
+          <w:sz w:val="20"/>
+          <w:szCs w:val="20"/>
+        </w:rPr>
+        <w:t>imiet per ronde)</w:t>
+      </w:r>
+    </w:p>
+    <w:p>
+      <w:pPr>
+        <w:pStyle w:val="TextBody"/>
+        <w:numPr>
+          <w:ilvl w:val="0"/>
+          <w:numId w:val="4"/>
+        </w:numPr>
+        <w:spacing w:lineRule="auto" w:line="240"/>
+        <w:ind w:left="709" w:hanging="360"/>
+        <w:rPr>
+          <w:rFonts w:ascii="Verdana" w:hAnsi="Verdana"/>
+          <w:sz w:val="20"/>
+          <w:szCs w:val="20"/>
+        </w:rPr>
+      </w:pPr>
+      <w:r>
+        <w:rPr>
+          <w:rFonts w:ascii="Verdana" w:hAnsi="Verdana"/>
+          <w:sz w:val="20"/>
+          <w:szCs w:val="20"/>
+        </w:rPr>
+        <w:t>Elk huis op het bord heeft een bepaalde waarde, als je een huis veroverd krijg je die punten.</w:t>
+      </w:r>
+    </w:p>
+    <w:p>
+      <w:pPr>
+        <w:pStyle w:val="TextBody"/>
+        <w:numPr>
+          <w:ilvl w:val="0"/>
+          <w:numId w:val="4"/>
+        </w:numPr>
+        <w:spacing w:lineRule="auto" w:line="240"/>
+        <w:ind w:left="709" w:hanging="360"/>
+        <w:rPr>
+          <w:rFonts w:ascii="Verdana" w:hAnsi="Verdana"/>
+          <w:sz w:val="20"/>
+          <w:szCs w:val="20"/>
+        </w:rPr>
+      </w:pPr>
+      <w:r>
+        <w:rPr>
+          <w:rFonts w:ascii="Verdana" w:hAnsi="Verdana"/>
+          <w:sz w:val="20"/>
+          <w:szCs w:val="20"/>
+        </w:rPr>
+        <w:t>Je mag in één beurt maar drie keer een poppetje verplaatsen.</w:t>
+      </w:r>
+    </w:p>
+    <w:p>
+      <w:pPr>
+        <w:pStyle w:val="TextBody"/>
+        <w:numPr>
+          <w:ilvl w:val="0"/>
+          <w:numId w:val="4"/>
+        </w:numPr>
+        <w:spacing w:lineRule="auto" w:line="240"/>
+        <w:ind w:left="709" w:hanging="360"/>
+        <w:rPr>
+          <w:rFonts w:ascii="Verdana" w:hAnsi="Verdana"/>
+          <w:sz w:val="20"/>
+          <w:szCs w:val="20"/>
+        </w:rPr>
+      </w:pPr>
+      <w:r>
+        <w:rPr>
+          <w:rFonts w:ascii="Verdana" w:hAnsi="Verdana"/>
+          <w:sz w:val="20"/>
+          <w:szCs w:val="20"/>
+        </w:rPr>
+        <w:t xml:space="preserve">als je een huis veroverd gaat je totale limiet van een bepaalde resource ( aka mankracht, actiepunten ) omhoog ( van bijvoorbeeld 5 naar 7 ) </w:t>
+      </w:r>
+    </w:p>
+    <w:p>
+      <w:pPr>
+        <w:pStyle w:val="TextBody"/>
+        <w:numPr>
+          <w:ilvl w:val="0"/>
+          <w:numId w:val="4"/>
+        </w:numPr>
+        <w:spacing w:lineRule="auto" w:line="240"/>
+        <w:ind w:left="709" w:hanging="360"/>
+        <w:rPr>
+          <w:rFonts w:ascii="Verdana" w:hAnsi="Verdana"/>
+          <w:sz w:val="20"/>
+          <w:szCs w:val="20"/>
+        </w:rPr>
+      </w:pPr>
+      <w:r>
+        <w:rPr>
+          <w:rFonts w:ascii="Verdana" w:hAnsi="Verdana"/>
+          <w:sz w:val="20"/>
+          <w:szCs w:val="20"/>
+        </w:rPr>
+        <w:t xml:space="preserve">Actiepunten stacken niet -&gt; gebruik er in een beurt bijvoorbeeld 7, dan kan je de volgende beurt weer 7 gebruiken. Als je er minder dan 7 gebruikt, spaar je ze niet op voor de volgende beurt. </w:t>
+      </w:r>
+    </w:p>
+    <w:p>
+      <w:pPr>
+        <w:pStyle w:val="TextBody"/>
+        <w:numPr>
+          <w:ilvl w:val="0"/>
+          <w:numId w:val="4"/>
+        </w:numPr>
+        <w:spacing w:lineRule="auto" w:line="240"/>
+        <w:ind w:left="709" w:hanging="360"/>
+        <w:rPr>
+          <w:rFonts w:ascii="Verdana" w:hAnsi="Verdana"/>
+          <w:sz w:val="20"/>
+          <w:szCs w:val="20"/>
+        </w:rPr>
+      </w:pPr>
+      <w:r>
+        <w:rPr>
+          <w:rFonts w:ascii="Verdana" w:hAnsi="Verdana"/>
+          <w:sz w:val="20"/>
+          <w:szCs w:val="20"/>
+        </w:rPr>
+        <w:t xml:space="preserve">Als je een gebouw veroverd voor extra mankracht -&gt; dan gaat je limiet omhoog naar 7 en krijg je bijvoorbeeld 2 man extra ( van 5 naar 7 ) als je iemand kwijtraakt dan kan je een poppetje terug krijgen als je cash gebruikt ( als je limiet hetzelfde is gebleven -&gt; stel, je verliest een mankracht gebouw, dan daalt je limiet van 7 naar 5. Dan raak je die 6de man niet kwijt, maar je kan ook niet 7 poppetjes hebben totaal je weer een mankracht gebouw veroverd, en je kan die 6de man ook niet vervangen totdat je je limiet verhoogd ) </w:t>
+      </w:r>
+    </w:p>
+    <w:p>
+      <w:pPr>
+        <w:pStyle w:val="TextBody"/>
+        <w:numPr>
+          <w:ilvl w:val="0"/>
+          <w:numId w:val="4"/>
+        </w:numPr>
+        <w:spacing w:lineRule="auto" w:line="240"/>
+        <w:ind w:left="709" w:hanging="360"/>
+        <w:rPr>
+          <w:rFonts w:ascii="Verdana" w:hAnsi="Verdana"/>
+          <w:sz w:val="20"/>
+          <w:szCs w:val="20"/>
+        </w:rPr>
+      </w:pPr>
+      <w:r>
+        <w:rPr>
+          <w:rFonts w:ascii="Verdana" w:hAnsi="Verdana"/>
+          <w:sz w:val="20"/>
+          <w:szCs w:val="20"/>
+        </w:rPr>
+        <w:t>V</w:t>
+      </w:r>
+      <w:r>
+        <w:rPr>
+          <w:rFonts w:ascii="Verdana" w:hAnsi="Verdana"/>
+          <w:sz w:val="20"/>
+          <w:szCs w:val="20"/>
+        </w:rPr>
+        <w:t xml:space="preserve">erover een mankracht gebouw en je krijgt mankracht </w:t>
+      </w:r>
+    </w:p>
+    <w:p>
+      <w:pPr>
+        <w:pStyle w:val="TextBody"/>
+        <w:numPr>
+          <w:ilvl w:val="0"/>
+          <w:numId w:val="4"/>
+        </w:numPr>
+        <w:spacing w:lineRule="auto" w:line="240"/>
+        <w:ind w:left="709" w:hanging="360"/>
+        <w:rPr>
+          <w:rFonts w:ascii="Verdana" w:hAnsi="Verdana"/>
+          <w:sz w:val="20"/>
+          <w:szCs w:val="20"/>
+        </w:rPr>
+      </w:pPr>
+      <w:r>
+        <w:rPr>
+          <w:rFonts w:ascii="Verdana" w:hAnsi="Verdana"/>
+          <w:sz w:val="20"/>
+          <w:szCs w:val="20"/>
+        </w:rPr>
+        <w:t xml:space="preserve">Verover een actiepunten gebouw en je krijgt actiepunten </w:t>
+      </w:r>
+    </w:p>
+    <w:p>
+      <w:pPr>
+        <w:pStyle w:val="TextBody"/>
+        <w:numPr>
+          <w:ilvl w:val="0"/>
+          <w:numId w:val="4"/>
+        </w:numPr>
+        <w:spacing w:lineRule="auto" w:line="240"/>
+        <w:ind w:left="709" w:hanging="360"/>
+        <w:rPr>
+          <w:rFonts w:ascii="Verdana" w:hAnsi="Verdana"/>
+          <w:sz w:val="20"/>
+          <w:szCs w:val="20"/>
+        </w:rPr>
+      </w:pPr>
+      <w:r>
+        <w:rPr>
+          <w:rFonts w:ascii="Verdana" w:hAnsi="Verdana"/>
+          <w:sz w:val="20"/>
+          <w:szCs w:val="20"/>
+        </w:rPr>
+        <w:t xml:space="preserve">Verover een invloed/cash gebouw en je krijgt cash/invloed </w:t>
+      </w:r>
+    </w:p>
+    <w:p>
+      <w:pPr>
         <w:pStyle w:val="Normal"/>
-        <w:rPr/>
-      </w:pPr>
-      <w:r>
-        <w:rPr/>
-        <w:t xml:space="preserve">Het doel van het spel is; totale overmacht, het veroveren van </w:t>
-      </w:r>
-      <w:r>
-        <w:rPr/>
-        <w:t xml:space="preserve">de meeste </w:t>
-      </w:r>
-      <w:r>
-        <w:rPr/>
-        <w:t>g</w:t>
-      </w:r>
-      <w:r>
-        <w:rPr/>
-        <w:t>ebouwen.</w:t>
-      </w:r>
-    </w:p>
-    <w:p>
-      <w:pPr>
-        <w:pStyle w:val="Normal"/>
-        <w:rPr/>
-      </w:pPr>
-      <w:r>
-        <w:rPr/>
-      </w:r>
-    </w:p>
-    <w:p>
-      <w:pPr>
-        <w:pStyle w:val="Normal"/>
-        <w:numPr>
-          <w:ilvl w:val="0"/>
-          <w:numId w:val="5"/>
-        </w:numPr>
-        <w:rPr/>
-      </w:pPr>
-      <w:r>
-        <w:rPr/>
-        <w:t>Elke vier zetten zal er gedobbeld worden om te beslissen in welke wijk de agenten voor de volgende vier beurten zullen staan, hierna zal er weer gedobbeld worden voor een nieuwe positie.</w:t>
-      </w:r>
-    </w:p>
-    <w:p>
-      <w:pPr>
-        <w:pStyle w:val="Normal"/>
-        <w:numPr>
-          <w:ilvl w:val="0"/>
-          <w:numId w:val="4"/>
-        </w:numPr>
-        <w:rPr/>
-      </w:pPr>
-      <w:r>
-        <w:rPr/>
-        <w:t xml:space="preserve">Bij districten worden agenten op een willekeurige plek geplaatst </w:t>
-      </w:r>
-    </w:p>
-    <w:p>
-      <w:pPr>
-        <w:pStyle w:val="Normal"/>
-        <w:numPr>
-          <w:ilvl w:val="0"/>
-          <w:numId w:val="4"/>
-        </w:numPr>
-        <w:rPr/>
-      </w:pPr>
-      <w:r>
-        <w:rPr/>
-        <w:t xml:space="preserve">Je kan iemand bevrijden </w:t>
-      </w:r>
-      <w:r>
-        <w:rPr/>
-        <w:t>uit de gevangenis</w:t>
-      </w:r>
-      <w:r>
-        <w:rPr/>
-        <w:t xml:space="preserve"> </w:t>
-      </w:r>
-      <w:r>
-        <w:rPr/>
-        <w:t>door</w:t>
-      </w:r>
-      <w:r>
-        <w:rPr/>
-        <w:t xml:space="preserve"> </w:t>
-      </w:r>
-      <w:r>
-        <w:rPr/>
-        <w:t xml:space="preserve">of </w:t>
-      </w:r>
-      <w:r>
-        <w:rPr/>
-        <w:t xml:space="preserve">een gelukskaart te trekken </w:t>
-      </w:r>
-      <w:r>
-        <w:rPr/>
-        <w:t>of een uitbraak te plannen en succesvol uit te voeren.</w:t>
-      </w:r>
-    </w:p>
-    <w:p>
-      <w:pPr>
-        <w:pStyle w:val="Normal"/>
-        <w:numPr>
-          <w:ilvl w:val="0"/>
-          <w:numId w:val="4"/>
-        </w:numPr>
-        <w:rPr/>
-      </w:pPr>
-      <w:r>
-        <w:rPr/>
-        <w:t xml:space="preserve">Geld = invloed, je kan het geld gebruiken om agenten bijv. Op bepaalde plekken te zetten </w:t>
-      </w:r>
-    </w:p>
-    <w:p>
-      <w:pPr>
-        <w:pStyle w:val="Normal"/>
-        <w:numPr>
-          <w:ilvl w:val="0"/>
-          <w:numId w:val="4"/>
-        </w:numPr>
-        <w:rPr/>
-      </w:pPr>
-      <w:r>
-        <w:rPr/>
-        <w:t xml:space="preserve">Het bewegen met je poppetje per plek, krijg je een actie punt (je kan niet opsparen, er is een </w:t>
-      </w:r>
-      <w:r>
-        <w:rPr/>
-        <w:t>l</w:t>
-      </w:r>
-      <w:r>
-        <w:rPr/>
-        <w:t xml:space="preserve">imiet per ronde) </w:t>
-      </w:r>
-    </w:p>
-    <w:p>
-      <w:pPr>
-        <w:pStyle w:val="Normal"/>
-        <w:numPr>
-          <w:ilvl w:val="0"/>
-          <w:numId w:val="4"/>
-        </w:numPr>
-        <w:rPr/>
-      </w:pPr>
-      <w:r>
-        <w:rPr/>
-        <w:t xml:space="preserve">Punten per huis, elk huis heeft zijn of haar eigen waarde, de tegen die veroverd kan de punten per huis overnemen </w:t>
-      </w:r>
-    </w:p>
-    <w:p>
-      <w:pPr>
-        <w:pStyle w:val="Normal"/>
-        <w:numPr>
-          <w:ilvl w:val="0"/>
-          <w:numId w:val="4"/>
-        </w:numPr>
-        <w:rPr/>
-      </w:pPr>
-      <w:r>
-        <w:rPr/>
-        <w:t xml:space="preserve">Startkapitaal per speler is 3 -4 poppetjes + 5 punten </w:t>
-      </w:r>
-    </w:p>
-    <w:p>
-      <w:pPr>
-        <w:pStyle w:val="Normal"/>
-        <w:numPr>
-          <w:ilvl w:val="0"/>
-          <w:numId w:val="4"/>
-        </w:numPr>
-        <w:rPr/>
-      </w:pPr>
-      <w:r>
-        <w:rPr/>
-        <w:t xml:space="preserve">als je een huis veroverd gaat je totale limiet van een bepaalde resource ( aka mankracht, actiepunten ) omhoog ( van bijvoorbeeld 5 naar 7 ) </w:t>
-      </w:r>
-    </w:p>
-    <w:p>
-      <w:pPr>
-        <w:pStyle w:val="Normal"/>
-        <w:numPr>
-          <w:ilvl w:val="0"/>
-          <w:numId w:val="4"/>
-        </w:numPr>
-        <w:rPr/>
-      </w:pPr>
-      <w:r>
-        <w:rPr/>
-        <w:t xml:space="preserve">Actiepunten stacken niet -&gt; gebruik er in een beurt bijvoorbeeld 7, dan kan je de volgende beurt weer 7 gebruiken. Als je er minder dan 7 gebruikt, spaar je ze niet op voor de volgende beurt. </w:t>
-      </w:r>
-    </w:p>
-    <w:p>
-      <w:pPr>
-        <w:pStyle w:val="Normal"/>
-        <w:numPr>
-          <w:ilvl w:val="0"/>
-          <w:numId w:val="4"/>
-        </w:numPr>
-        <w:rPr/>
-      </w:pPr>
-      <w:r>
-        <w:rPr/>
-        <w:t xml:space="preserve">Als je een gebouw veroverd voor extra mankracht -&gt; dan gaat je limiet omhoog naar 7 en krijg je bijvoorbeeld 2 man extra ( van 5 naar 7 ) als je iemand kwijtraakt dan kan je een poppetje terug krijgen als je cash gebruikt ( als je limiet hetzelfde is gebleven -&gt; stel, je verliest een mankracht gebouw, dan daalt je limiet van 7 naar 5. Dan raak je die 6de man niet kwijt, maar je kan ook niet 7 poppetjes hebben totaal je weer een mankracht gebouw veroverd, en je kan die 6de man ook niet vervangen totdat je je limiet verhoogd ) </w:t>
-      </w:r>
-    </w:p>
-    <w:p>
-      <w:pPr>
-        <w:pStyle w:val="Normal"/>
-        <w:numPr>
-          <w:ilvl w:val="0"/>
-          <w:numId w:val="4"/>
-        </w:numPr>
-        <w:rPr/>
-      </w:pPr>
-      <w:r>
-        <w:rPr/>
-        <w:t>V</w:t>
-      </w:r>
-      <w:r>
-        <w:rPr/>
-        <w:t xml:space="preserve">erover een mankracht gebouw en je krijgt mankracht </w:t>
-      </w:r>
-    </w:p>
-    <w:p>
-      <w:pPr>
-        <w:pStyle w:val="Normal"/>
-        <w:numPr>
-          <w:ilvl w:val="0"/>
-          <w:numId w:val="4"/>
-        </w:numPr>
-        <w:rPr/>
-      </w:pPr>
-      <w:r>
-        <w:rPr/>
-        <w:t xml:space="preserve">Verover een actiepunten gebouw en je krijgt actiepunten </w:t>
-      </w:r>
-    </w:p>
-    <w:p>
-      <w:pPr>
-        <w:pStyle w:val="Normal"/>
-        <w:numPr>
-          <w:ilvl w:val="0"/>
-          <w:numId w:val="4"/>
-        </w:numPr>
-        <w:rPr/>
-      </w:pPr>
-      <w:r>
-        <w:rPr/>
-        <w:t xml:space="preserve">Verover een invloed/cash gebouw en je krijgt cash/invloed </w:t>
-      </w:r>
-    </w:p>
-    <w:p>
-      <w:pPr>
-        <w:pStyle w:val="Normal"/>
-        <w:rPr/>
-      </w:pPr>
-      <w:r>
-        <w:rPr/>
+        <w:ind w:left="709" w:hanging="0"/>
+        <w:rPr>
+          <w:rFonts w:ascii="Verdana" w:hAnsi="Verdana"/>
+          <w:sz w:val="20"/>
+          <w:szCs w:val="20"/>
+        </w:rPr>
+      </w:pPr>
+      <w:r>
+        <w:rPr>
+          <w:rFonts w:ascii="Verdana" w:hAnsi="Verdana"/>
+          <w:sz w:val="20"/>
+          <w:szCs w:val="20"/>
+        </w:rPr>
       </w:r>
     </w:p>
     <w:p>
@@ -450,10 +727,18 @@
           <w:ilvl w:val="0"/>
           <w:numId w:val="3"/>
         </w:numPr>
-        <w:rPr/>
-      </w:pPr>
-      <w:r>
-        <w:rPr/>
+        <w:rPr>
+          <w:rFonts w:ascii="Verdana" w:hAnsi="Verdana"/>
+          <w:sz w:val="20"/>
+          <w:szCs w:val="20"/>
+        </w:rPr>
+      </w:pPr>
+      <w:r>
+        <w:rPr>
+          <w:rFonts w:ascii="Verdana" w:hAnsi="Verdana"/>
+          <w:sz w:val="20"/>
+          <w:szCs w:val="20"/>
+        </w:rPr>
         <w:t>Wat mag het formaat zijn van het bord?</w:t>
       </w:r>
     </w:p>
@@ -464,10 +749,18 @@
           <w:ilvl w:val="0"/>
           <w:numId w:val="3"/>
         </w:numPr>
-        <w:rPr/>
-      </w:pPr>
-      <w:r>
-        <w:rPr/>
+        <w:rPr>
+          <w:rFonts w:ascii="Verdana" w:hAnsi="Verdana"/>
+          <w:sz w:val="20"/>
+          <w:szCs w:val="20"/>
+        </w:rPr>
+      </w:pPr>
+      <w:r>
+        <w:rPr>
+          <w:rFonts w:ascii="Verdana" w:hAnsi="Verdana"/>
+          <w:sz w:val="20"/>
+          <w:szCs w:val="20"/>
+        </w:rPr>
         <w:t>Wat is de Maximale/minimale tijdsduur van het spel?</w:t>
       </w:r>
     </w:p>
@@ -478,10 +771,18 @@
           <w:ilvl w:val="0"/>
           <w:numId w:val="3"/>
         </w:numPr>
-        <w:rPr/>
-      </w:pPr>
-      <w:r>
-        <w:rPr/>
+        <w:rPr>
+          <w:rFonts w:ascii="Verdana" w:hAnsi="Verdana"/>
+          <w:sz w:val="20"/>
+          <w:szCs w:val="20"/>
+        </w:rPr>
+      </w:pPr>
+      <w:r>
+        <w:rPr>
+          <w:rFonts w:ascii="Verdana" w:hAnsi="Verdana"/>
+          <w:sz w:val="20"/>
+          <w:szCs w:val="20"/>
+        </w:rPr>
         <w:t>Hoeveel objecten mogen er in het spel zitten?</w:t>
       </w:r>
     </w:p>
@@ -492,10 +793,18 @@
           <w:ilvl w:val="0"/>
           <w:numId w:val="3"/>
         </w:numPr>
-        <w:rPr/>
-      </w:pPr>
-      <w:r>
-        <w:rPr/>
+        <w:rPr>
+          <w:rFonts w:ascii="Verdana" w:hAnsi="Verdana"/>
+          <w:sz w:val="20"/>
+          <w:szCs w:val="20"/>
+        </w:rPr>
+      </w:pPr>
+      <w:r>
+        <w:rPr>
+          <w:rFonts w:ascii="Verdana" w:hAnsi="Verdana"/>
+          <w:sz w:val="20"/>
+          <w:szCs w:val="20"/>
+        </w:rPr>
       </w:r>
     </w:p>
     <w:sectPr>
@@ -1264,9 +1573,13 @@
     <w:name w:val="Body Text"/>
     <w:basedOn w:val="Normal"/>
     <w:pPr>
+      <w:bidi w:val="0"/>
       <w:spacing w:lineRule="auto" w:line="288" w:before="0" w:after="140"/>
     </w:pPr>
-    <w:rPr/>
+    <w:rPr>
+      <w:rFonts w:ascii="Verdana" w:hAnsi="Verdana"/>
+      <w:sz w:val="20"/>
+    </w:rPr>
   </w:style>
   <w:style w:type="paragraph" w:styleId="List">
     <w:name w:val="List"/>

</xml_diff>